<commit_message>
cleaned up code, deleted comments, etc
</commit_message>
<xml_diff>
--- a/assests/Demo Day Script.docx
+++ b/assests/Demo Day Script.docx
@@ -106,8 +106,13 @@
           <w:numId w:val="1"/>
         </w:numPr>
       </w:pPr>
-      <w:r>
-        <w:t>ideally each user would have a unique id</w:t>
+      <w:proofErr w:type="gramStart"/>
+      <w:r>
+        <w:t>ideally</w:t>
+      </w:r>
+      <w:proofErr w:type="gramEnd"/>
+      <w:r>
+        <w:t xml:space="preserve"> each user would have a unique id</w:t>
       </w:r>
     </w:p>
     <w:p>
@@ -118,8 +123,13 @@
           <w:numId w:val="1"/>
         </w:numPr>
       </w:pPr>
-      <w:r>
-        <w:t>unique user ids would enable me to use a single user database to query users</w:t>
+      <w:proofErr w:type="gramStart"/>
+      <w:r>
+        <w:t>unique</w:t>
+      </w:r>
+      <w:proofErr w:type="gramEnd"/>
+      <w:r>
+        <w:t xml:space="preserve"> user ids would enable me to use a single user database to query users</w:t>
       </w:r>
     </w:p>
     <w:p>
@@ -130,8 +140,13 @@
           <w:numId w:val="1"/>
         </w:numPr>
       </w:pPr>
-      <w:r>
-        <w:t>in python, I could use a User class that each user type would inherit from to control user id assignment</w:t>
+      <w:proofErr w:type="gramStart"/>
+      <w:r>
+        <w:t>in</w:t>
+      </w:r>
+      <w:proofErr w:type="gramEnd"/>
+      <w:r>
+        <w:t xml:space="preserve"> python, I could use a User class that each user type would inherit from to control user id assignment</w:t>
       </w:r>
     </w:p>
     <w:p/>
@@ -151,8 +166,13 @@
           <w:numId w:val="2"/>
         </w:numPr>
       </w:pPr>
-      <w:r>
-        <w:t>patients want privacy</w:t>
+      <w:proofErr w:type="gramStart"/>
+      <w:r>
+        <w:t>patients</w:t>
+      </w:r>
+      <w:proofErr w:type="gramEnd"/>
+      <w:r>
+        <w:t xml:space="preserve"> want privacy</w:t>
       </w:r>
     </w:p>
     <w:p>
@@ -163,8 +183,13 @@
           <w:numId w:val="2"/>
         </w:numPr>
       </w:pPr>
-      <w:r>
-        <w:t>they have different needs</w:t>
+      <w:proofErr w:type="gramStart"/>
+      <w:r>
+        <w:t>they</w:t>
+      </w:r>
+      <w:proofErr w:type="gramEnd"/>
+      <w:r>
+        <w:t xml:space="preserve"> have different needs</w:t>
       </w:r>
     </w:p>
     <w:p>
@@ -175,8 +200,13 @@
           <w:numId w:val="2"/>
         </w:numPr>
       </w:pPr>
-      <w:r>
-        <w:t>doulas are here to vendor a product</w:t>
+      <w:proofErr w:type="gramStart"/>
+      <w:r>
+        <w:t>doulas</w:t>
+      </w:r>
+      <w:proofErr w:type="gramEnd"/>
+      <w:r>
+        <w:t xml:space="preserve"> are here to vendor a product</w:t>
       </w:r>
     </w:p>
     <w:p>
@@ -187,8 +217,13 @@
           <w:numId w:val="2"/>
         </w:numPr>
       </w:pPr>
-      <w:r>
-        <w:t>patients are seeking a service</w:t>
+      <w:proofErr w:type="gramStart"/>
+      <w:r>
+        <w:t>patients</w:t>
+      </w:r>
+      <w:proofErr w:type="gramEnd"/>
+      <w:r>
+        <w:t xml:space="preserve"> are seeking a service</w:t>
       </w:r>
     </w:p>
     <w:p>
@@ -199,8 +234,13 @@
           <w:numId w:val="2"/>
         </w:numPr>
       </w:pPr>
-      <w:r>
-        <w:t>allows me to assign correct permissions</w:t>
+      <w:proofErr w:type="gramStart"/>
+      <w:r>
+        <w:t>allows</w:t>
+      </w:r>
+      <w:proofErr w:type="gramEnd"/>
+      <w:r>
+        <w:t xml:space="preserve"> me to assign correct permissions</w:t>
       </w:r>
     </w:p>
     <w:p/>
@@ -277,8 +317,13 @@
           <w:numId w:val="3"/>
         </w:numPr>
       </w:pPr>
-      <w:r>
-        <w:t>learning how to evaluate what a payload includes</w:t>
+      <w:proofErr w:type="gramStart"/>
+      <w:r>
+        <w:t>learning</w:t>
+      </w:r>
+      <w:proofErr w:type="gramEnd"/>
+      <w:r>
+        <w:t xml:space="preserve"> how to evaluate what a payload includes</w:t>
       </w:r>
     </w:p>
     <w:p>
@@ -289,8 +334,13 @@
           <w:numId w:val="3"/>
         </w:numPr>
       </w:pPr>
-      <w:r>
-        <w:t>learning how to set up test databases and test users</w:t>
+      <w:proofErr w:type="gramStart"/>
+      <w:r>
+        <w:t>learning</w:t>
+      </w:r>
+      <w:proofErr w:type="gramEnd"/>
+      <w:r>
+        <w:t xml:space="preserve"> how to set up test databases and test users</w:t>
       </w:r>
     </w:p>
     <w:p/>
@@ -307,8 +357,13 @@
           <w:numId w:val="4"/>
         </w:numPr>
       </w:pPr>
-      <w:r>
-        <w:t>web application design</w:t>
+      <w:proofErr w:type="gramStart"/>
+      <w:r>
+        <w:t>web</w:t>
+      </w:r>
+      <w:proofErr w:type="gramEnd"/>
+      <w:r>
+        <w:t xml:space="preserve"> application design</w:t>
       </w:r>
     </w:p>
     <w:p>
@@ -319,8 +374,13 @@
           <w:numId w:val="4"/>
         </w:numPr>
       </w:pPr>
-      <w:r>
-        <w:t>programming for business logic</w:t>
+      <w:proofErr w:type="gramStart"/>
+      <w:r>
+        <w:t>programming</w:t>
+      </w:r>
+      <w:proofErr w:type="gramEnd"/>
+      <w:r>
+        <w:t xml:space="preserve"> for business logic</w:t>
       </w:r>
       <w:r>
         <w:t xml:space="preserve"> (creating user types, understanding relationships among users, optimizing for user experience)</w:t>
@@ -334,8 +394,13 @@
           <w:numId w:val="4"/>
         </w:numPr>
       </w:pPr>
-      <w:r>
-        <w:t>leveraging background in statistics (MPH) for data engineering</w:t>
+      <w:proofErr w:type="gramStart"/>
+      <w:r>
+        <w:t>leveraging</w:t>
+      </w:r>
+      <w:proofErr w:type="gramEnd"/>
+      <w:r>
+        <w:t xml:space="preserve"> background in statistics (MPH) for data engineering</w:t>
       </w:r>
     </w:p>
     <w:p>
@@ -346,14 +411,27 @@
           <w:numId w:val="4"/>
         </w:numPr>
       </w:pPr>
-      <w:r>
-        <w:t>using python, ruby,  javascript; some interest in d3, data viz</w:t>
+      <w:proofErr w:type="gramStart"/>
+      <w:r>
+        <w:t>using</w:t>
+      </w:r>
+      <w:proofErr w:type="gramEnd"/>
+      <w:r>
+        <w:t xml:space="preserve"> python, ruby,  javascript; some interest in d3, data viz</w:t>
       </w:r>
     </w:p>
     <w:p/>
     <w:p>
       <w:r>
-        <w:t>What do you wish you had known before you started this project? / what would do differently if you were to start over</w:t>
+        <w:t xml:space="preserve">What do you wish you had known before you started this project? / </w:t>
+      </w:r>
+      <w:proofErr w:type="gramStart"/>
+      <w:r>
+        <w:t>what</w:t>
+      </w:r>
+      <w:proofErr w:type="gramEnd"/>
+      <w:r>
+        <w:t xml:space="preserve"> would do differently if you were to start over</w:t>
       </w:r>
       <w:r>
         <w:t>?</w:t>
@@ -367,8 +445,13 @@
           <w:numId w:val="5"/>
         </w:numPr>
       </w:pPr>
-      <w:r>
-        <w:t>database design</w:t>
+      <w:proofErr w:type="gramStart"/>
+      <w:r>
+        <w:t>database</w:t>
+      </w:r>
+      <w:proofErr w:type="gramEnd"/>
+      <w:r>
+        <w:t xml:space="preserve"> design</w:t>
       </w:r>
     </w:p>
     <w:p>
@@ -379,8 +462,13 @@
           <w:numId w:val="5"/>
         </w:numPr>
       </w:pPr>
-      <w:r>
-        <w:t>writing code for testing</w:t>
+      <w:proofErr w:type="gramStart"/>
+      <w:r>
+        <w:t>writing</w:t>
+      </w:r>
+      <w:proofErr w:type="gramEnd"/>
+      <w:r>
+        <w:t xml:space="preserve"> code for testing</w:t>
       </w:r>
     </w:p>
     <w:p>
@@ -391,8 +479,13 @@
           <w:numId w:val="5"/>
         </w:numPr>
       </w:pPr>
-      <w:r>
-        <w:t>maybe sketch out messaging tooling, calendar functionality, search based on preferences</w:t>
+      <w:proofErr w:type="gramStart"/>
+      <w:r>
+        <w:t>maybe</w:t>
+      </w:r>
+      <w:proofErr w:type="gramEnd"/>
+      <w:r>
+        <w:t xml:space="preserve"> sketch out messaging tooling, calendar functionality, search based on preferences</w:t>
       </w:r>
     </w:p>
     <w:p/>
@@ -409,8 +502,13 @@
           <w:numId w:val="6"/>
         </w:numPr>
       </w:pPr>
-      <w:r>
-        <w:t>increased security</w:t>
+      <w:proofErr w:type="gramStart"/>
+      <w:r>
+        <w:t>increased</w:t>
+      </w:r>
+      <w:proofErr w:type="gramEnd"/>
+      <w:r>
+        <w:t xml:space="preserve"> security</w:t>
       </w:r>
     </w:p>
     <w:p>
@@ -421,8 +519,13 @@
           <w:numId w:val="6"/>
         </w:numPr>
       </w:pPr>
-      <w:r>
-        <w:t>messaging (secure)</w:t>
+      <w:proofErr w:type="gramStart"/>
+      <w:r>
+        <w:t>messaging</w:t>
+      </w:r>
+      <w:proofErr w:type="gramEnd"/>
+      <w:r>
+        <w:t xml:space="preserve"> (secure)</w:t>
       </w:r>
     </w:p>
     <w:p>
@@ -433,9 +536,11 @@
           <w:numId w:val="6"/>
         </w:numPr>
       </w:pPr>
+      <w:proofErr w:type="gramStart"/>
       <w:r>
         <w:t>calendar</w:t>
       </w:r>
+      <w:proofErr w:type="gramEnd"/>
     </w:p>
     <w:p>
       <w:pPr>
@@ -445,8 +550,13 @@
           <w:numId w:val="6"/>
         </w:numPr>
       </w:pPr>
-      <w:r>
-        <w:t>more testing</w:t>
+      <w:proofErr w:type="gramStart"/>
+      <w:r>
+        <w:t>more</w:t>
+      </w:r>
+      <w:proofErr w:type="gramEnd"/>
+      <w:r>
+        <w:t xml:space="preserve"> testing</w:t>
       </w:r>
     </w:p>
     <w:p>
@@ -457,8 +567,13 @@
           <w:numId w:val="6"/>
         </w:numPr>
       </w:pPr>
-      <w:r>
-        <w:t>postgres database/deploy to Heroku</w:t>
+      <w:proofErr w:type="gramStart"/>
+      <w:r>
+        <w:t>postgres</w:t>
+      </w:r>
+      <w:proofErr w:type="gramEnd"/>
+      <w:r>
+        <w:t xml:space="preserve"> database/deploy to Heroku</w:t>
       </w:r>
     </w:p>
     <w:p>
@@ -469,8 +584,13 @@
           <w:numId w:val="6"/>
         </w:numPr>
       </w:pPr>
-      <w:r>
-        <w:t>increased search capability</w:t>
+      <w:proofErr w:type="gramStart"/>
+      <w:r>
+        <w:t>increased</w:t>
+      </w:r>
+      <w:proofErr w:type="gramEnd"/>
+      <w:r>
+        <w:t xml:space="preserve"> search capability</w:t>
       </w:r>
     </w:p>
     <w:p>
@@ -481,8 +601,13 @@
           <w:numId w:val="6"/>
         </w:numPr>
       </w:pPr>
-      <w:r>
-        <w:t>see above</w:t>
+      <w:proofErr w:type="gramStart"/>
+      <w:r>
+        <w:t>see</w:t>
+      </w:r>
+      <w:proofErr w:type="gramEnd"/>
+      <w:r>
+        <w:t xml:space="preserve"> above</w:t>
       </w:r>
     </w:p>
     <w:p/>
@@ -498,40 +623,607 @@
     </w:p>
     <w:p/>
     <w:p>
-      <w:r>
-        <w:t>x-editable</w:t>
+      <w:pPr>
+        <w:rPr>
+          <w:b/>
+        </w:rPr>
+      </w:pPr>
+      <w:proofErr w:type="gramStart"/>
+      <w:r>
+        <w:rPr>
+          <w:b/>
+        </w:rPr>
+        <w:t>x</w:t>
+      </w:r>
+      <w:proofErr w:type="gramEnd"/>
+      <w:r>
+        <w:rPr>
+          <w:b/>
+        </w:rPr>
+        <w:t>-editable</w:t>
+      </w:r>
+    </w:p>
+    <w:p>
+      <w:r>
+        <w:t>&lt;</w:t>
+      </w:r>
+      <w:proofErr w:type="gramStart"/>
+      <w:r>
+        <w:t>a</w:t>
+      </w:r>
+      <w:proofErr w:type="gramEnd"/>
+      <w:r>
+        <w:t xml:space="preserve"> href="#" class="editable" data-type="text" data-pk="{{ doula.id }}" data-name="firstname" data-original-title title data-url="/doula_edit" data-title="Enter your first name"&gt;</w:t>
+      </w:r>
+    </w:p>
+    <w:p>
+      <w:pPr>
+        <w:pStyle w:val="ListParagraph"/>
+        <w:numPr>
+          <w:ilvl w:val="0"/>
+          <w:numId w:val="8"/>
+        </w:numPr>
+      </w:pPr>
+      <w:proofErr w:type="gramStart"/>
+      <w:r>
+        <w:t>put</w:t>
+      </w:r>
+      <w:proofErr w:type="gramEnd"/>
+      <w:r>
+        <w:t xml:space="preserve"> an &lt;a&gt; tag around the item that you want to be editable</w:t>
+      </w:r>
+    </w:p>
+    <w:p>
+      <w:pPr>
+        <w:pStyle w:val="ListParagraph"/>
+        <w:numPr>
+          <w:ilvl w:val="0"/>
+          <w:numId w:val="8"/>
+        </w:numPr>
+      </w:pPr>
+      <w:proofErr w:type="gramStart"/>
+      <w:r>
+        <w:t>when</w:t>
+      </w:r>
+      <w:proofErr w:type="gramEnd"/>
+      <w:r>
+        <w:t xml:space="preserve"> it is clicked, it will send all of the data listed in the tag to the appropriate app route (</w:t>
+      </w:r>
+      <w:r>
+        <w:t>/</w:t>
+      </w:r>
+      <w:r>
+        <w:t>doula_edit)</w:t>
+      </w:r>
+    </w:p>
+    <w:p>
+      <w:pPr>
+        <w:pStyle w:val="ListParagraph"/>
+        <w:numPr>
+          <w:ilvl w:val="0"/>
+          <w:numId w:val="8"/>
+        </w:numPr>
+      </w:pPr>
+      <w:proofErr w:type="gramStart"/>
+      <w:r>
+        <w:t>based</w:t>
+      </w:r>
+      <w:proofErr w:type="gramEnd"/>
+      <w:r>
+        <w:t xml:space="preserve"> on the NAME (”field”) that gets passed, and the VALUE (what will replace the old value for that attribute), controller will change that information in the database and then commit it.</w:t>
+      </w:r>
+    </w:p>
+    <w:p>
+      <w:pPr>
+        <w:pStyle w:val="ListParagraph"/>
+        <w:numPr>
+          <w:ilvl w:val="0"/>
+          <w:numId w:val="8"/>
+        </w:numPr>
+      </w:pPr>
+      <w:r>
+        <w:t>Button function is done with Javascript,</w:t>
+      </w:r>
+    </w:p>
+    <w:p>
+      <w:pPr>
+        <w:ind w:left="1440"/>
+      </w:pPr>
+      <w:r>
+        <w:t>$('#</w:t>
+      </w:r>
+      <w:proofErr w:type="gramStart"/>
+      <w:r>
+        <w:t>enable'</w:t>
+      </w:r>
+      <w:proofErr w:type="gramEnd"/>
+      <w:r>
+        <w:t>).click(function() {</w:t>
+      </w:r>
+    </w:p>
+    <w:p>
+      <w:pPr>
+        <w:ind w:left="1440"/>
+      </w:pPr>
+      <w:r>
+        <w:t xml:space="preserve">            $('</w:t>
+      </w:r>
+      <w:proofErr w:type="gramStart"/>
+      <w:r>
+        <w:t>.editable'</w:t>
+      </w:r>
+      <w:proofErr w:type="gramEnd"/>
+      <w:r>
+        <w:t>).editable('toggleDisabled');</w:t>
+      </w:r>
+    </w:p>
+    <w:p>
+      <w:pPr>
+        <w:ind w:left="1440"/>
+      </w:pPr>
+      <w:r>
+        <w:t xml:space="preserve">          })</w:t>
+      </w:r>
+    </w:p>
+    <w:p>
+      <w:pPr>
+        <w:pStyle w:val="ListParagraph"/>
+        <w:numPr>
+          <w:ilvl w:val="0"/>
+          <w:numId w:val="8"/>
+        </w:numPr>
+      </w:pPr>
+      <w:r>
+        <w:t>Javascript is only active if the user (from the session) own</w:t>
+      </w:r>
+      <w:r>
+        <w:t>s</w:t>
+      </w:r>
+      <w:r>
+        <w:t xml:space="preserve"> that profile page</w:t>
+      </w:r>
+      <w:r>
+        <w:t xml:space="preserve"> (done with an if-s</w:t>
+      </w:r>
+      <w:r>
+        <w:t>tatement around the script tag)</w:t>
+      </w:r>
+    </w:p>
+    <w:p/>
+    <w:p>
+      <w:pPr>
+        <w:rPr>
+          <w:b/>
+        </w:rPr>
+      </w:pPr>
+      <w:r>
+        <w:rPr>
+          <w:b/>
+        </w:rPr>
+        <w:t>Flask</w:t>
+      </w:r>
+    </w:p>
+    <w:p>
+      <w:pPr>
+        <w:pStyle w:val="ListParagraph"/>
+        <w:numPr>
+          <w:ilvl w:val="0"/>
+          <w:numId w:val="8"/>
+        </w:numPr>
+      </w:pPr>
+      <w:r>
+        <w:t>Web framework</w:t>
+      </w:r>
+    </w:p>
+    <w:p>
+      <w:pPr>
+        <w:pStyle w:val="ListParagraph"/>
+        <w:numPr>
+          <w:ilvl w:val="0"/>
+          <w:numId w:val="8"/>
+        </w:numPr>
+      </w:pPr>
+      <w:proofErr w:type="gramStart"/>
+      <w:r>
+        <w:t>works</w:t>
+      </w:r>
+      <w:proofErr w:type="gramEnd"/>
+      <w:r>
+        <w:t xml:space="preserve"> with python and Jinja for templating</w:t>
+      </w:r>
+    </w:p>
+    <w:p>
+      <w:pPr>
+        <w:pStyle w:val="ListParagraph"/>
+        <w:numPr>
+          <w:ilvl w:val="0"/>
+          <w:numId w:val="8"/>
+        </w:numPr>
+      </w:pPr>
+      <w:r>
+        <w:t>I also used the werkzeug extension for encrypting and checking passwords</w:t>
+      </w:r>
+    </w:p>
+    <w:p>
+      <w:pPr>
+        <w:pStyle w:val="ListParagraph"/>
+        <w:numPr>
+          <w:ilvl w:val="0"/>
+          <w:numId w:val="8"/>
+        </w:numPr>
+      </w:pPr>
+      <w:r>
+        <w:t>I also used the Flask extension for logins (protects pages that require log in, manages the session for logged-in users, manages log-out)</w:t>
+      </w:r>
+    </w:p>
+    <w:p/>
+    <w:p>
+      <w:r>
+        <w:t>DB structure</w:t>
       </w:r>
     </w:p>
     <w:p/>
     <w:p/>
     <w:p/>
     <w:p>
-      <w:r>
-        <w:t>Flask</w:t>
+      <w:pPr>
+        <w:rPr>
+          <w:b/>
+        </w:rPr>
+      </w:pPr>
+      <w:r>
+        <w:rPr>
+          <w:b/>
+        </w:rPr>
+        <w:t>Python Unittest</w:t>
+      </w:r>
+    </w:p>
+    <w:p>
+      <w:pPr>
+        <w:pStyle w:val="ListParagraph"/>
+        <w:numPr>
+          <w:ilvl w:val="0"/>
+          <w:numId w:val="9"/>
+        </w:numPr>
+      </w:pPr>
+      <w:proofErr w:type="gramStart"/>
+      <w:r>
+        <w:t>did</w:t>
+      </w:r>
+      <w:proofErr w:type="gramEnd"/>
+      <w:r>
+        <w:t xml:space="preserve"> unit-testing of specific methods (required refactoring my code)</w:t>
+      </w:r>
+    </w:p>
+    <w:p>
+      <w:pPr>
+        <w:pStyle w:val="ListParagraph"/>
+        <w:numPr>
+          <w:ilvl w:val="0"/>
+          <w:numId w:val="9"/>
+        </w:numPr>
+      </w:pPr>
+      <w:proofErr w:type="gramStart"/>
+      <w:r>
+        <w:t>used</w:t>
+      </w:r>
+      <w:proofErr w:type="gramEnd"/>
+      <w:r>
+        <w:t xml:space="preserve"> it as well to set up a test-client to test the flask performance, serve an HTTP request, and make sure everything that is expected to be in it is actually in it.</w:t>
+      </w:r>
+    </w:p>
+    <w:p/>
+    <w:p>
+      <w:r>
+        <w:rPr>
+          <w:b/>
+        </w:rPr>
+        <w:t>PyQuery</w:t>
+      </w:r>
+    </w:p>
+    <w:p>
+      <w:pPr>
+        <w:pStyle w:val="ListParagraph"/>
+        <w:numPr>
+          <w:ilvl w:val="0"/>
+          <w:numId w:val="11"/>
+        </w:numPr>
+      </w:pPr>
+      <w:proofErr w:type="gramStart"/>
+      <w:r>
+        <w:t>used</w:t>
+      </w:r>
+      <w:proofErr w:type="gramEnd"/>
+      <w:r>
+        <w:t xml:space="preserve"> for parsing HTML in Python</w:t>
+      </w:r>
+    </w:p>
+    <w:p>
+      <w:pPr>
+        <w:pStyle w:val="ListParagraph"/>
+        <w:numPr>
+          <w:ilvl w:val="0"/>
+          <w:numId w:val="11"/>
+        </w:numPr>
+      </w:pPr>
+      <w:r>
+        <w:t>Similar to BeautifulSoup, but can be faster if it is parsing multiple documents at a time</w:t>
+      </w:r>
+      <w:r>
+        <w:t>.</w:t>
+      </w:r>
+    </w:p>
+    <w:p>
+      <w:pPr>
+        <w:pStyle w:val="ListParagraph"/>
+        <w:numPr>
+          <w:ilvl w:val="0"/>
+          <w:numId w:val="11"/>
+        </w:numPr>
+      </w:pPr>
+      <w:proofErr w:type="gramStart"/>
+      <w:r>
+        <w:t>like</w:t>
+      </w:r>
+      <w:proofErr w:type="gramEnd"/>
+      <w:r>
+        <w:t xml:space="preserve"> jQuer</w:t>
+      </w:r>
+      <w:r>
+        <w:t>y, it searches for identifiers to isolate items in the page</w:t>
+      </w:r>
+    </w:p>
+    <w:p/>
+    <w:p>
+      <w:pPr>
+        <w:rPr>
+          <w:b/>
+        </w:rPr>
+      </w:pPr>
+      <w:r>
+        <w:rPr>
+          <w:b/>
+        </w:rPr>
+        <w:t>Werkzeug</w:t>
+      </w:r>
+    </w:p>
+    <w:p>
+      <w:pPr>
+        <w:pStyle w:val="ListParagraph"/>
+        <w:numPr>
+          <w:ilvl w:val="0"/>
+          <w:numId w:val="12"/>
+        </w:numPr>
+      </w:pPr>
+      <w:r>
+        <w:t>Web Server Gateway Interface utility library for Python</w:t>
       </w:r>
     </w:p>
     <w:p/>
     <w:p/>
-    <w:p/>
-    <w:p>
-      <w:r>
-        <w:t>DB structure</w:t>
-      </w:r>
+    <w:p>
+      <w:pPr>
+        <w:rPr>
+          <w:b/>
+        </w:rPr>
+      </w:pPr>
+      <w:proofErr w:type="gramStart"/>
+      <w:r>
+        <w:rPr>
+          <w:b/>
+        </w:rPr>
+        <w:t>scope</w:t>
+      </w:r>
+      <w:r>
+        <w:rPr>
+          <w:b/>
+        </w:rPr>
+        <w:t>d</w:t>
+      </w:r>
+      <w:proofErr w:type="gramEnd"/>
+      <w:r>
+        <w:rPr>
+          <w:b/>
+        </w:rPr>
+        <w:t xml:space="preserve"> session</w:t>
+      </w:r>
+    </w:p>
+    <w:p>
+      <w:pPr>
+        <w:pStyle w:val="ListParagraph"/>
+        <w:numPr>
+          <w:ilvl w:val="0"/>
+          <w:numId w:val="12"/>
+        </w:numPr>
+      </w:pPr>
+      <w:r>
+        <w:t>T</w:t>
+      </w:r>
+      <w:r>
+        <w:t>he </w:t>
+      </w:r>
+      <w:hyperlink r:id="rId5" w:anchor="sqlalchemy.orm.session.Session" w:history="1">
+        <w:r>
+          <w:t>Session</w:t>
+        </w:r>
+      </w:hyperlink>
+      <w:r>
+        <w:t xml:space="preserve"> establishes all conversations with the database and represents a “holding zone” for all the </w:t>
+      </w:r>
+      <w:proofErr w:type="gramStart"/>
+      <w:r>
+        <w:t>objects which</w:t>
+      </w:r>
+      <w:proofErr w:type="gramEnd"/>
+      <w:r>
+        <w:t xml:space="preserve"> you’ve loaded or associated with it during its lifespan. It provides the entrypoint to acquire a </w:t>
+      </w:r>
+      <w:hyperlink r:id="rId6" w:anchor="sqlalchemy.orm.query.Query" w:history="1">
+        <w:r>
+          <w:t>Query</w:t>
+        </w:r>
+      </w:hyperlink>
+      <w:r>
+        <w:t> object, which sends queries to the database using the </w:t>
+      </w:r>
+      <w:hyperlink r:id="rId7" w:anchor="sqlalchemy.orm.session.Session" w:history="1">
+        <w:r>
+          <w:t>Session</w:t>
+        </w:r>
+      </w:hyperlink>
+      <w:r>
+        <w:t> object’s current database connection, populating result rows into objects that are then stored in the </w:t>
+      </w:r>
+      <w:hyperlink r:id="rId8" w:anchor="sqlalchemy.orm.session.Session" w:history="1">
+        <w:r>
+          <w:t>Session</w:t>
+        </w:r>
+      </w:hyperlink>
+      <w:r>
+        <w:t>, inside a structure called the </w:t>
+      </w:r>
+      <w:hyperlink r:id="rId9" w:history="1">
+        <w:r>
+          <w:t>Identity Map</w:t>
+        </w:r>
+      </w:hyperlink>
+      <w:r>
+        <w:t> - a data structure that maintains unique copies of each object, where “unique” means “only one object with a particular primary key”.</w:t>
+      </w:r>
+    </w:p>
+    <w:p>
+      <w:pPr>
+        <w:rPr>
+          <w:b/>
+        </w:rPr>
+      </w:pPr>
     </w:p>
     <w:p/>
     <w:p/>
-    <w:p/>
-    <w:p>
-      <w:r>
-        <w:t>Python Unittest</w:t>
-      </w:r>
-    </w:p>
-    <w:p/>
-    <w:p/>
-    <w:p/>
-    <w:p>
-      <w:r>
-        <w:t>PyQuery</w:t>
+    <w:p>
+      <w:r>
+        <w:t>SQLAlchemy</w:t>
+      </w:r>
+    </w:p>
+    <w:p>
+      <w:pPr>
+        <w:pStyle w:val="ListParagraph"/>
+        <w:numPr>
+          <w:ilvl w:val="0"/>
+          <w:numId w:val="12"/>
+        </w:numPr>
+      </w:pPr>
+      <w:r>
+        <w:t>SQLAlchemy is an </w:t>
+      </w:r>
+      <w:hyperlink r:id="rId10" w:history="1">
+        <w:r>
+          <w:t>open source</w:t>
+        </w:r>
+      </w:hyperlink>
+      <w:r>
+        <w:t> </w:t>
+      </w:r>
+      <w:hyperlink r:id="rId11" w:history="1">
+        <w:r>
+          <w:t>SQL</w:t>
+        </w:r>
+      </w:hyperlink>
+      <w:r>
+        <w:t> toolkit and </w:t>
+      </w:r>
+      <w:hyperlink r:id="rId12" w:history="1">
+        <w:r>
+          <w:t>object-relational mapper</w:t>
+        </w:r>
+      </w:hyperlink>
+      <w:r>
+        <w:t>(ORM) for the </w:t>
+      </w:r>
+      <w:hyperlink r:id="rId13" w:history="1">
+        <w:r>
+          <w:t>Python pr</w:t>
+        </w:r>
+        <w:r>
+          <w:t>o</w:t>
+        </w:r>
+        <w:r>
+          <w:t>gramming language</w:t>
+        </w:r>
+      </w:hyperlink>
+      <w:r>
+        <w:t> </w:t>
+      </w:r>
+    </w:p>
+    <w:p>
+      <w:pPr>
+        <w:pStyle w:val="ListParagraph"/>
+        <w:numPr>
+          <w:ilvl w:val="0"/>
+          <w:numId w:val="7"/>
+        </w:numPr>
+      </w:pPr>
+      <w:proofErr w:type="gramStart"/>
+      <w:r>
+        <w:t>allows</w:t>
+      </w:r>
+      <w:proofErr w:type="gramEnd"/>
+      <w:r>
+        <w:t xml:space="preserve"> me to create tables as user classes (with Base as the object type),</w:t>
+      </w:r>
+    </w:p>
+    <w:p>
+      <w:pPr>
+        <w:pStyle w:val="ListParagraph"/>
+        <w:numPr>
+          <w:ilvl w:val="0"/>
+          <w:numId w:val="7"/>
+        </w:numPr>
+      </w:pPr>
+      <w:r>
+        <w:t>Each class attribute is a column in the table</w:t>
+      </w:r>
+    </w:p>
+    <w:p>
+      <w:pPr>
+        <w:pStyle w:val="ListParagraph"/>
+        <w:numPr>
+          <w:ilvl w:val="0"/>
+          <w:numId w:val="7"/>
+        </w:numPr>
+      </w:pPr>
+      <w:r>
+        <w:t>Each instance of the class is a row in the table</w:t>
+      </w:r>
+    </w:p>
+    <w:p>
+      <w:pPr>
+        <w:pStyle w:val="ListParagraph"/>
+        <w:numPr>
+          <w:ilvl w:val="0"/>
+          <w:numId w:val="7"/>
+        </w:numPr>
+      </w:pPr>
+      <w:r>
+        <w:t>Allows me to query more easily, translates m</w:t>
+      </w:r>
+      <w:r>
+        <w:t>y queries into SQL when it talks to the databas</w:t>
+      </w:r>
+      <w:r>
+        <w:t>e.</w:t>
+      </w:r>
+    </w:p>
+    <w:p>
+      <w:pPr>
+        <w:pStyle w:val="ListParagraph"/>
+        <w:numPr>
+          <w:ilvl w:val="0"/>
+          <w:numId w:val="7"/>
+        </w:numPr>
+      </w:pPr>
+      <w:r>
+        <w:t>Allows me to change/save data in the database</w:t>
       </w:r>
     </w:p>
     <w:p/>
@@ -546,6 +1238,205 @@
 <file path=word/numbering.xml><?xml version="1.0" encoding="utf-8"?>
 <w:numbering xmlns:mo="http://schemas.microsoft.com/office/mac/office/2008/main" xmlns:ve="http://schemas.openxmlformats.org/markup-compatibility/2006" xmlns:mv="urn:schemas-microsoft-com:mac:vml" xmlns:o="urn:schemas-microsoft-com:office:office" xmlns:r="http://schemas.openxmlformats.org/officeDocument/2006/relationships" xmlns:m="http://schemas.openxmlformats.org/officeDocument/2006/math" xmlns:v="urn:schemas-microsoft-com:vml" xmlns:wp="http://schemas.openxmlformats.org/drawingml/2006/wordprocessingDrawing" xmlns:w10="urn:schemas-microsoft-com:office:word" xmlns:w="http://schemas.openxmlformats.org/wordprocessingml/2006/main" xmlns:wne="http://schemas.microsoft.com/office/word/2006/wordml">
   <w:abstractNum w:abstractNumId="0">
+    <w:nsid w:val="048B6CCB"/>
+    <w:multiLevelType w:val="hybridMultilevel"/>
+    <w:tmpl w:val="CBB0A064"/>
+    <w:lvl w:ilvl="0" w:tplc="04090003">
+      <w:start w:val="1"/>
+      <w:numFmt w:val="bullet"/>
+      <w:lvlText w:val="o"/>
+      <w:lvlJc w:val="left"/>
+      <w:pPr>
+        <w:ind w:left="720" w:hanging="360"/>
+      </w:pPr>
+      <w:rPr>
+        <w:rFonts w:ascii="Courier New" w:hAnsi="Courier New" w:hint="default"/>
+      </w:rPr>
+    </w:lvl>
+    <w:lvl w:ilvl="1" w:tplc="04090003">
+      <w:start w:val="1"/>
+      <w:numFmt w:val="bullet"/>
+      <w:lvlText w:val="o"/>
+      <w:lvlJc w:val="left"/>
+      <w:pPr>
+        <w:ind w:left="1440" w:hanging="360"/>
+      </w:pPr>
+      <w:rPr>
+        <w:rFonts w:ascii="Courier New" w:hAnsi="Courier New" w:hint="default"/>
+      </w:rPr>
+    </w:lvl>
+    <w:lvl w:ilvl="2" w:tplc="04090005" w:tentative="1">
+      <w:start w:val="1"/>
+      <w:numFmt w:val="bullet"/>
+      <w:lvlText w:val=""/>
+      <w:lvlJc w:val="left"/>
+      <w:pPr>
+        <w:ind w:left="2160" w:hanging="360"/>
+      </w:pPr>
+      <w:rPr>
+        <w:rFonts w:ascii="Wingdings" w:hAnsi="Wingdings" w:hint="default"/>
+      </w:rPr>
+    </w:lvl>
+    <w:lvl w:ilvl="3" w:tplc="04090001" w:tentative="1">
+      <w:start w:val="1"/>
+      <w:numFmt w:val="bullet"/>
+      <w:lvlText w:val=""/>
+      <w:lvlJc w:val="left"/>
+      <w:pPr>
+        <w:ind w:left="2880" w:hanging="360"/>
+      </w:pPr>
+      <w:rPr>
+        <w:rFonts w:ascii="Symbol" w:hAnsi="Symbol" w:hint="default"/>
+      </w:rPr>
+    </w:lvl>
+    <w:lvl w:ilvl="4" w:tplc="04090003" w:tentative="1">
+      <w:start w:val="1"/>
+      <w:numFmt w:val="bullet"/>
+      <w:lvlText w:val="o"/>
+      <w:lvlJc w:val="left"/>
+      <w:pPr>
+        <w:ind w:left="3600" w:hanging="360"/>
+      </w:pPr>
+      <w:rPr>
+        <w:rFonts w:ascii="Courier New" w:hAnsi="Courier New" w:hint="default"/>
+      </w:rPr>
+    </w:lvl>
+    <w:lvl w:ilvl="5" w:tplc="04090005" w:tentative="1">
+      <w:start w:val="1"/>
+      <w:numFmt w:val="bullet"/>
+      <w:lvlText w:val=""/>
+      <w:lvlJc w:val="left"/>
+      <w:pPr>
+        <w:ind w:left="4320" w:hanging="360"/>
+      </w:pPr>
+      <w:rPr>
+        <w:rFonts w:ascii="Wingdings" w:hAnsi="Wingdings" w:hint="default"/>
+      </w:rPr>
+    </w:lvl>
+    <w:lvl w:ilvl="6" w:tplc="04090001" w:tentative="1">
+      <w:start w:val="1"/>
+      <w:numFmt w:val="bullet"/>
+      <w:lvlText w:val=""/>
+      <w:lvlJc w:val="left"/>
+      <w:pPr>
+        <w:ind w:left="5040" w:hanging="360"/>
+      </w:pPr>
+      <w:rPr>
+        <w:rFonts w:ascii="Symbol" w:hAnsi="Symbol" w:hint="default"/>
+      </w:rPr>
+    </w:lvl>
+    <w:lvl w:ilvl="7" w:tplc="04090003" w:tentative="1">
+      <w:start w:val="1"/>
+      <w:numFmt w:val="bullet"/>
+      <w:lvlText w:val="o"/>
+      <w:lvlJc w:val="left"/>
+      <w:pPr>
+        <w:ind w:left="5760" w:hanging="360"/>
+      </w:pPr>
+      <w:rPr>
+        <w:rFonts w:ascii="Courier New" w:hAnsi="Courier New" w:hint="default"/>
+      </w:rPr>
+    </w:lvl>
+    <w:lvl w:ilvl="8" w:tplc="04090005" w:tentative="1">
+      <w:start w:val="1"/>
+      <w:numFmt w:val="bullet"/>
+      <w:lvlText w:val=""/>
+      <w:lvlJc w:val="left"/>
+      <w:pPr>
+        <w:ind w:left="6480" w:hanging="360"/>
+      </w:pPr>
+      <w:rPr>
+        <w:rFonts w:ascii="Wingdings" w:hAnsi="Wingdings" w:hint="default"/>
+      </w:rPr>
+    </w:lvl>
+  </w:abstractNum>
+  <w:abstractNum w:abstractNumId="1">
+    <w:nsid w:val="04E271F2"/>
+    <w:multiLevelType w:val="hybridMultilevel"/>
+    <w:tmpl w:val="63D44BD6"/>
+    <w:lvl w:ilvl="0" w:tplc="0409000F">
+      <w:start w:val="1"/>
+      <w:numFmt w:val="decimal"/>
+      <w:lvlText w:val="%1."/>
+      <w:lvlJc w:val="left"/>
+      <w:pPr>
+        <w:ind w:left="720" w:hanging="360"/>
+      </w:pPr>
+    </w:lvl>
+    <w:lvl w:ilvl="1" w:tplc="04090019" w:tentative="1">
+      <w:start w:val="1"/>
+      <w:numFmt w:val="lowerLetter"/>
+      <w:lvlText w:val="%2."/>
+      <w:lvlJc w:val="left"/>
+      <w:pPr>
+        <w:ind w:left="1440" w:hanging="360"/>
+      </w:pPr>
+    </w:lvl>
+    <w:lvl w:ilvl="2" w:tplc="0409001B" w:tentative="1">
+      <w:start w:val="1"/>
+      <w:numFmt w:val="lowerRoman"/>
+      <w:lvlText w:val="%3."/>
+      <w:lvlJc w:val="right"/>
+      <w:pPr>
+        <w:ind w:left="2160" w:hanging="180"/>
+      </w:pPr>
+    </w:lvl>
+    <w:lvl w:ilvl="3" w:tplc="0409000F" w:tentative="1">
+      <w:start w:val="1"/>
+      <w:numFmt w:val="decimal"/>
+      <w:lvlText w:val="%4."/>
+      <w:lvlJc w:val="left"/>
+      <w:pPr>
+        <w:ind w:left="2880" w:hanging="360"/>
+      </w:pPr>
+    </w:lvl>
+    <w:lvl w:ilvl="4" w:tplc="04090019" w:tentative="1">
+      <w:start w:val="1"/>
+      <w:numFmt w:val="lowerLetter"/>
+      <w:lvlText w:val="%5."/>
+      <w:lvlJc w:val="left"/>
+      <w:pPr>
+        <w:ind w:left="3600" w:hanging="360"/>
+      </w:pPr>
+    </w:lvl>
+    <w:lvl w:ilvl="5" w:tplc="0409001B" w:tentative="1">
+      <w:start w:val="1"/>
+      <w:numFmt w:val="lowerRoman"/>
+      <w:lvlText w:val="%6."/>
+      <w:lvlJc w:val="right"/>
+      <w:pPr>
+        <w:ind w:left="4320" w:hanging="180"/>
+      </w:pPr>
+    </w:lvl>
+    <w:lvl w:ilvl="6" w:tplc="0409000F" w:tentative="1">
+      <w:start w:val="1"/>
+      <w:numFmt w:val="decimal"/>
+      <w:lvlText w:val="%7."/>
+      <w:lvlJc w:val="left"/>
+      <w:pPr>
+        <w:ind w:left="5040" w:hanging="360"/>
+      </w:pPr>
+    </w:lvl>
+    <w:lvl w:ilvl="7" w:tplc="04090019" w:tentative="1">
+      <w:start w:val="1"/>
+      <w:numFmt w:val="lowerLetter"/>
+      <w:lvlText w:val="%8."/>
+      <w:lvlJc w:val="left"/>
+      <w:pPr>
+        <w:ind w:left="5760" w:hanging="360"/>
+      </w:pPr>
+    </w:lvl>
+    <w:lvl w:ilvl="8" w:tplc="0409001B" w:tentative="1">
+      <w:start w:val="1"/>
+      <w:numFmt w:val="lowerRoman"/>
+      <w:lvlText w:val="%9."/>
+      <w:lvlJc w:val="right"/>
+      <w:pPr>
+        <w:ind w:left="6480" w:hanging="180"/>
+      </w:pPr>
+    </w:lvl>
+  </w:abstractNum>
+  <w:abstractNum w:abstractNumId="2">
     <w:nsid w:val="0FE32EA7"/>
     <w:multiLevelType w:val="hybridMultilevel"/>
     <w:tmpl w:val="B248DFB6"/>
@@ -658,7 +1549,120 @@
       </w:rPr>
     </w:lvl>
   </w:abstractNum>
-  <w:abstractNum w:abstractNumId="1">
+  <w:abstractNum w:abstractNumId="3">
+    <w:nsid w:val="15CA222A"/>
+    <w:multiLevelType w:val="hybridMultilevel"/>
+    <w:tmpl w:val="59DA7918"/>
+    <w:lvl w:ilvl="0" w:tplc="04090003">
+      <w:start w:val="1"/>
+      <w:numFmt w:val="bullet"/>
+      <w:lvlText w:val="o"/>
+      <w:lvlJc w:val="left"/>
+      <w:pPr>
+        <w:ind w:left="720" w:hanging="360"/>
+      </w:pPr>
+      <w:rPr>
+        <w:rFonts w:ascii="Courier New" w:hAnsi="Courier New" w:hint="default"/>
+      </w:rPr>
+    </w:lvl>
+    <w:lvl w:ilvl="1" w:tplc="04090003" w:tentative="1">
+      <w:start w:val="1"/>
+      <w:numFmt w:val="bullet"/>
+      <w:lvlText w:val="o"/>
+      <w:lvlJc w:val="left"/>
+      <w:pPr>
+        <w:ind w:left="1440" w:hanging="360"/>
+      </w:pPr>
+      <w:rPr>
+        <w:rFonts w:ascii="Courier New" w:hAnsi="Courier New" w:hint="default"/>
+      </w:rPr>
+    </w:lvl>
+    <w:lvl w:ilvl="2" w:tplc="04090005" w:tentative="1">
+      <w:start w:val="1"/>
+      <w:numFmt w:val="bullet"/>
+      <w:lvlText w:val=""/>
+      <w:lvlJc w:val="left"/>
+      <w:pPr>
+        <w:ind w:left="2160" w:hanging="360"/>
+      </w:pPr>
+      <w:rPr>
+        <w:rFonts w:ascii="Wingdings" w:hAnsi="Wingdings" w:hint="default"/>
+      </w:rPr>
+    </w:lvl>
+    <w:lvl w:ilvl="3" w:tplc="04090001" w:tentative="1">
+      <w:start w:val="1"/>
+      <w:numFmt w:val="bullet"/>
+      <w:lvlText w:val=""/>
+      <w:lvlJc w:val="left"/>
+      <w:pPr>
+        <w:ind w:left="2880" w:hanging="360"/>
+      </w:pPr>
+      <w:rPr>
+        <w:rFonts w:ascii="Symbol" w:hAnsi="Symbol" w:hint="default"/>
+      </w:rPr>
+    </w:lvl>
+    <w:lvl w:ilvl="4" w:tplc="04090003" w:tentative="1">
+      <w:start w:val="1"/>
+      <w:numFmt w:val="bullet"/>
+      <w:lvlText w:val="o"/>
+      <w:lvlJc w:val="left"/>
+      <w:pPr>
+        <w:ind w:left="3600" w:hanging="360"/>
+      </w:pPr>
+      <w:rPr>
+        <w:rFonts w:ascii="Courier New" w:hAnsi="Courier New" w:hint="default"/>
+      </w:rPr>
+    </w:lvl>
+    <w:lvl w:ilvl="5" w:tplc="04090005" w:tentative="1">
+      <w:start w:val="1"/>
+      <w:numFmt w:val="bullet"/>
+      <w:lvlText w:val=""/>
+      <w:lvlJc w:val="left"/>
+      <w:pPr>
+        <w:ind w:left="4320" w:hanging="360"/>
+      </w:pPr>
+      <w:rPr>
+        <w:rFonts w:ascii="Wingdings" w:hAnsi="Wingdings" w:hint="default"/>
+      </w:rPr>
+    </w:lvl>
+    <w:lvl w:ilvl="6" w:tplc="04090001" w:tentative="1">
+      <w:start w:val="1"/>
+      <w:numFmt w:val="bullet"/>
+      <w:lvlText w:val=""/>
+      <w:lvlJc w:val="left"/>
+      <w:pPr>
+        <w:ind w:left="5040" w:hanging="360"/>
+      </w:pPr>
+      <w:rPr>
+        <w:rFonts w:ascii="Symbol" w:hAnsi="Symbol" w:hint="default"/>
+      </w:rPr>
+    </w:lvl>
+    <w:lvl w:ilvl="7" w:tplc="04090003" w:tentative="1">
+      <w:start w:val="1"/>
+      <w:numFmt w:val="bullet"/>
+      <w:lvlText w:val="o"/>
+      <w:lvlJc w:val="left"/>
+      <w:pPr>
+        <w:ind w:left="5760" w:hanging="360"/>
+      </w:pPr>
+      <w:rPr>
+        <w:rFonts w:ascii="Courier New" w:hAnsi="Courier New" w:hint="default"/>
+      </w:rPr>
+    </w:lvl>
+    <w:lvl w:ilvl="8" w:tplc="04090005" w:tentative="1">
+      <w:start w:val="1"/>
+      <w:numFmt w:val="bullet"/>
+      <w:lvlText w:val=""/>
+      <w:lvlJc w:val="left"/>
+      <w:pPr>
+        <w:ind w:left="6480" w:hanging="360"/>
+      </w:pPr>
+      <w:rPr>
+        <w:rFonts w:ascii="Wingdings" w:hAnsi="Wingdings" w:hint="default"/>
+      </w:rPr>
+    </w:lvl>
+  </w:abstractNum>
+  <w:abstractNum w:abstractNumId="4">
     <w:nsid w:val="24D70F36"/>
     <w:multiLevelType w:val="hybridMultilevel"/>
     <w:tmpl w:val="9F26274C"/>
@@ -771,7 +1775,7 @@
       </w:rPr>
     </w:lvl>
   </w:abstractNum>
-  <w:abstractNum w:abstractNumId="2">
+  <w:abstractNum w:abstractNumId="5">
     <w:nsid w:val="29E4457B"/>
     <w:multiLevelType w:val="hybridMultilevel"/>
     <w:tmpl w:val="75C43DB0"/>
@@ -884,7 +1888,7 @@
       </w:rPr>
     </w:lvl>
   </w:abstractNum>
-  <w:abstractNum w:abstractNumId="3">
+  <w:abstractNum w:abstractNumId="6">
     <w:nsid w:val="337B2F4F"/>
     <w:multiLevelType w:val="hybridMultilevel"/>
     <w:tmpl w:val="2648E91A"/>
@@ -997,7 +2001,346 @@
       </w:rPr>
     </w:lvl>
   </w:abstractNum>
-  <w:abstractNum w:abstractNumId="4">
+  <w:abstractNum w:abstractNumId="7">
+    <w:nsid w:val="4AFD02AC"/>
+    <w:multiLevelType w:val="hybridMultilevel"/>
+    <w:tmpl w:val="718A1E40"/>
+    <w:lvl w:ilvl="0" w:tplc="04090003">
+      <w:start w:val="1"/>
+      <w:numFmt w:val="bullet"/>
+      <w:lvlText w:val="o"/>
+      <w:lvlJc w:val="left"/>
+      <w:pPr>
+        <w:ind w:left="720" w:hanging="360"/>
+      </w:pPr>
+      <w:rPr>
+        <w:rFonts w:ascii="Courier New" w:hAnsi="Courier New" w:hint="default"/>
+      </w:rPr>
+    </w:lvl>
+    <w:lvl w:ilvl="1" w:tplc="04090003" w:tentative="1">
+      <w:start w:val="1"/>
+      <w:numFmt w:val="bullet"/>
+      <w:lvlText w:val="o"/>
+      <w:lvlJc w:val="left"/>
+      <w:pPr>
+        <w:ind w:left="1440" w:hanging="360"/>
+      </w:pPr>
+      <w:rPr>
+        <w:rFonts w:ascii="Courier New" w:hAnsi="Courier New" w:hint="default"/>
+      </w:rPr>
+    </w:lvl>
+    <w:lvl w:ilvl="2" w:tplc="04090005" w:tentative="1">
+      <w:start w:val="1"/>
+      <w:numFmt w:val="bullet"/>
+      <w:lvlText w:val=""/>
+      <w:lvlJc w:val="left"/>
+      <w:pPr>
+        <w:ind w:left="2160" w:hanging="360"/>
+      </w:pPr>
+      <w:rPr>
+        <w:rFonts w:ascii="Wingdings" w:hAnsi="Wingdings" w:hint="default"/>
+      </w:rPr>
+    </w:lvl>
+    <w:lvl w:ilvl="3" w:tplc="04090001" w:tentative="1">
+      <w:start w:val="1"/>
+      <w:numFmt w:val="bullet"/>
+      <w:lvlText w:val=""/>
+      <w:lvlJc w:val="left"/>
+      <w:pPr>
+        <w:ind w:left="2880" w:hanging="360"/>
+      </w:pPr>
+      <w:rPr>
+        <w:rFonts w:ascii="Symbol" w:hAnsi="Symbol" w:hint="default"/>
+      </w:rPr>
+    </w:lvl>
+    <w:lvl w:ilvl="4" w:tplc="04090003" w:tentative="1">
+      <w:start w:val="1"/>
+      <w:numFmt w:val="bullet"/>
+      <w:lvlText w:val="o"/>
+      <w:lvlJc w:val="left"/>
+      <w:pPr>
+        <w:ind w:left="3600" w:hanging="360"/>
+      </w:pPr>
+      <w:rPr>
+        <w:rFonts w:ascii="Courier New" w:hAnsi="Courier New" w:hint="default"/>
+      </w:rPr>
+    </w:lvl>
+    <w:lvl w:ilvl="5" w:tplc="04090005" w:tentative="1">
+      <w:start w:val="1"/>
+      <w:numFmt w:val="bullet"/>
+      <w:lvlText w:val=""/>
+      <w:lvlJc w:val="left"/>
+      <w:pPr>
+        <w:ind w:left="4320" w:hanging="360"/>
+      </w:pPr>
+      <w:rPr>
+        <w:rFonts w:ascii="Wingdings" w:hAnsi="Wingdings" w:hint="default"/>
+      </w:rPr>
+    </w:lvl>
+    <w:lvl w:ilvl="6" w:tplc="04090001" w:tentative="1">
+      <w:start w:val="1"/>
+      <w:numFmt w:val="bullet"/>
+      <w:lvlText w:val=""/>
+      <w:lvlJc w:val="left"/>
+      <w:pPr>
+        <w:ind w:left="5040" w:hanging="360"/>
+      </w:pPr>
+      <w:rPr>
+        <w:rFonts w:ascii="Symbol" w:hAnsi="Symbol" w:hint="default"/>
+      </w:rPr>
+    </w:lvl>
+    <w:lvl w:ilvl="7" w:tplc="04090003" w:tentative="1">
+      <w:start w:val="1"/>
+      <w:numFmt w:val="bullet"/>
+      <w:lvlText w:val="o"/>
+      <w:lvlJc w:val="left"/>
+      <w:pPr>
+        <w:ind w:left="5760" w:hanging="360"/>
+      </w:pPr>
+      <w:rPr>
+        <w:rFonts w:ascii="Courier New" w:hAnsi="Courier New" w:hint="default"/>
+      </w:rPr>
+    </w:lvl>
+    <w:lvl w:ilvl="8" w:tplc="04090005" w:tentative="1">
+      <w:start w:val="1"/>
+      <w:numFmt w:val="bullet"/>
+      <w:lvlText w:val=""/>
+      <w:lvlJc w:val="left"/>
+      <w:pPr>
+        <w:ind w:left="6480" w:hanging="360"/>
+      </w:pPr>
+      <w:rPr>
+        <w:rFonts w:ascii="Wingdings" w:hAnsi="Wingdings" w:hint="default"/>
+      </w:rPr>
+    </w:lvl>
+  </w:abstractNum>
+  <w:abstractNum w:abstractNumId="8">
+    <w:nsid w:val="541573EE"/>
+    <w:multiLevelType w:val="hybridMultilevel"/>
+    <w:tmpl w:val="A6605D66"/>
+    <w:lvl w:ilvl="0" w:tplc="04090003">
+      <w:start w:val="1"/>
+      <w:numFmt w:val="bullet"/>
+      <w:lvlText w:val="o"/>
+      <w:lvlJc w:val="left"/>
+      <w:pPr>
+        <w:ind w:left="720" w:hanging="360"/>
+      </w:pPr>
+      <w:rPr>
+        <w:rFonts w:ascii="Courier New" w:hAnsi="Courier New" w:hint="default"/>
+      </w:rPr>
+    </w:lvl>
+    <w:lvl w:ilvl="1" w:tplc="04090003" w:tentative="1">
+      <w:start w:val="1"/>
+      <w:numFmt w:val="bullet"/>
+      <w:lvlText w:val="o"/>
+      <w:lvlJc w:val="left"/>
+      <w:pPr>
+        <w:ind w:left="1440" w:hanging="360"/>
+      </w:pPr>
+      <w:rPr>
+        <w:rFonts w:ascii="Courier New" w:hAnsi="Courier New" w:hint="default"/>
+      </w:rPr>
+    </w:lvl>
+    <w:lvl w:ilvl="2" w:tplc="04090005" w:tentative="1">
+      <w:start w:val="1"/>
+      <w:numFmt w:val="bullet"/>
+      <w:lvlText w:val=""/>
+      <w:lvlJc w:val="left"/>
+      <w:pPr>
+        <w:ind w:left="2160" w:hanging="360"/>
+      </w:pPr>
+      <w:rPr>
+        <w:rFonts w:ascii="Wingdings" w:hAnsi="Wingdings" w:hint="default"/>
+      </w:rPr>
+    </w:lvl>
+    <w:lvl w:ilvl="3" w:tplc="04090001" w:tentative="1">
+      <w:start w:val="1"/>
+      <w:numFmt w:val="bullet"/>
+      <w:lvlText w:val=""/>
+      <w:lvlJc w:val="left"/>
+      <w:pPr>
+        <w:ind w:left="2880" w:hanging="360"/>
+      </w:pPr>
+      <w:rPr>
+        <w:rFonts w:ascii="Symbol" w:hAnsi="Symbol" w:hint="default"/>
+      </w:rPr>
+    </w:lvl>
+    <w:lvl w:ilvl="4" w:tplc="04090003" w:tentative="1">
+      <w:start w:val="1"/>
+      <w:numFmt w:val="bullet"/>
+      <w:lvlText w:val="o"/>
+      <w:lvlJc w:val="left"/>
+      <w:pPr>
+        <w:ind w:left="3600" w:hanging="360"/>
+      </w:pPr>
+      <w:rPr>
+        <w:rFonts w:ascii="Courier New" w:hAnsi="Courier New" w:hint="default"/>
+      </w:rPr>
+    </w:lvl>
+    <w:lvl w:ilvl="5" w:tplc="04090005" w:tentative="1">
+      <w:start w:val="1"/>
+      <w:numFmt w:val="bullet"/>
+      <w:lvlText w:val=""/>
+      <w:lvlJc w:val="left"/>
+      <w:pPr>
+        <w:ind w:left="4320" w:hanging="360"/>
+      </w:pPr>
+      <w:rPr>
+        <w:rFonts w:ascii="Wingdings" w:hAnsi="Wingdings" w:hint="default"/>
+      </w:rPr>
+    </w:lvl>
+    <w:lvl w:ilvl="6" w:tplc="04090001" w:tentative="1">
+      <w:start w:val="1"/>
+      <w:numFmt w:val="bullet"/>
+      <w:lvlText w:val=""/>
+      <w:lvlJc w:val="left"/>
+      <w:pPr>
+        <w:ind w:left="5040" w:hanging="360"/>
+      </w:pPr>
+      <w:rPr>
+        <w:rFonts w:ascii="Symbol" w:hAnsi="Symbol" w:hint="default"/>
+      </w:rPr>
+    </w:lvl>
+    <w:lvl w:ilvl="7" w:tplc="04090003" w:tentative="1">
+      <w:start w:val="1"/>
+      <w:numFmt w:val="bullet"/>
+      <w:lvlText w:val="o"/>
+      <w:lvlJc w:val="left"/>
+      <w:pPr>
+        <w:ind w:left="5760" w:hanging="360"/>
+      </w:pPr>
+      <w:rPr>
+        <w:rFonts w:ascii="Courier New" w:hAnsi="Courier New" w:hint="default"/>
+      </w:rPr>
+    </w:lvl>
+    <w:lvl w:ilvl="8" w:tplc="04090005" w:tentative="1">
+      <w:start w:val="1"/>
+      <w:numFmt w:val="bullet"/>
+      <w:lvlText w:val=""/>
+      <w:lvlJc w:val="left"/>
+      <w:pPr>
+        <w:ind w:left="6480" w:hanging="360"/>
+      </w:pPr>
+      <w:rPr>
+        <w:rFonts w:ascii="Wingdings" w:hAnsi="Wingdings" w:hint="default"/>
+      </w:rPr>
+    </w:lvl>
+  </w:abstractNum>
+  <w:abstractNum w:abstractNumId="9">
+    <w:nsid w:val="5FA32FF3"/>
+    <w:multiLevelType w:val="hybridMultilevel"/>
+    <w:tmpl w:val="82D0F726"/>
+    <w:lvl w:ilvl="0" w:tplc="04090003">
+      <w:start w:val="1"/>
+      <w:numFmt w:val="bullet"/>
+      <w:lvlText w:val="o"/>
+      <w:lvlJc w:val="left"/>
+      <w:pPr>
+        <w:ind w:left="720" w:hanging="360"/>
+      </w:pPr>
+      <w:rPr>
+        <w:rFonts w:ascii="Courier New" w:hAnsi="Courier New" w:hint="default"/>
+      </w:rPr>
+    </w:lvl>
+    <w:lvl w:ilvl="1" w:tplc="04090003" w:tentative="1">
+      <w:start w:val="1"/>
+      <w:numFmt w:val="bullet"/>
+      <w:lvlText w:val="o"/>
+      <w:lvlJc w:val="left"/>
+      <w:pPr>
+        <w:ind w:left="1440" w:hanging="360"/>
+      </w:pPr>
+      <w:rPr>
+        <w:rFonts w:ascii="Courier New" w:hAnsi="Courier New" w:hint="default"/>
+      </w:rPr>
+    </w:lvl>
+    <w:lvl w:ilvl="2" w:tplc="04090005" w:tentative="1">
+      <w:start w:val="1"/>
+      <w:numFmt w:val="bullet"/>
+      <w:lvlText w:val=""/>
+      <w:lvlJc w:val="left"/>
+      <w:pPr>
+        <w:ind w:left="2160" w:hanging="360"/>
+      </w:pPr>
+      <w:rPr>
+        <w:rFonts w:ascii="Wingdings" w:hAnsi="Wingdings" w:hint="default"/>
+      </w:rPr>
+    </w:lvl>
+    <w:lvl w:ilvl="3" w:tplc="04090001" w:tentative="1">
+      <w:start w:val="1"/>
+      <w:numFmt w:val="bullet"/>
+      <w:lvlText w:val=""/>
+      <w:lvlJc w:val="left"/>
+      <w:pPr>
+        <w:ind w:left="2880" w:hanging="360"/>
+      </w:pPr>
+      <w:rPr>
+        <w:rFonts w:ascii="Symbol" w:hAnsi="Symbol" w:hint="default"/>
+      </w:rPr>
+    </w:lvl>
+    <w:lvl w:ilvl="4" w:tplc="04090003" w:tentative="1">
+      <w:start w:val="1"/>
+      <w:numFmt w:val="bullet"/>
+      <w:lvlText w:val="o"/>
+      <w:lvlJc w:val="left"/>
+      <w:pPr>
+        <w:ind w:left="3600" w:hanging="360"/>
+      </w:pPr>
+      <w:rPr>
+        <w:rFonts w:ascii="Courier New" w:hAnsi="Courier New" w:hint="default"/>
+      </w:rPr>
+    </w:lvl>
+    <w:lvl w:ilvl="5" w:tplc="04090005" w:tentative="1">
+      <w:start w:val="1"/>
+      <w:numFmt w:val="bullet"/>
+      <w:lvlText w:val=""/>
+      <w:lvlJc w:val="left"/>
+      <w:pPr>
+        <w:ind w:left="4320" w:hanging="360"/>
+      </w:pPr>
+      <w:rPr>
+        <w:rFonts w:ascii="Wingdings" w:hAnsi="Wingdings" w:hint="default"/>
+      </w:rPr>
+    </w:lvl>
+    <w:lvl w:ilvl="6" w:tplc="04090001" w:tentative="1">
+      <w:start w:val="1"/>
+      <w:numFmt w:val="bullet"/>
+      <w:lvlText w:val=""/>
+      <w:lvlJc w:val="left"/>
+      <w:pPr>
+        <w:ind w:left="5040" w:hanging="360"/>
+      </w:pPr>
+      <w:rPr>
+        <w:rFonts w:ascii="Symbol" w:hAnsi="Symbol" w:hint="default"/>
+      </w:rPr>
+    </w:lvl>
+    <w:lvl w:ilvl="7" w:tplc="04090003" w:tentative="1">
+      <w:start w:val="1"/>
+      <w:numFmt w:val="bullet"/>
+      <w:lvlText w:val="o"/>
+      <w:lvlJc w:val="left"/>
+      <w:pPr>
+        <w:ind w:left="5760" w:hanging="360"/>
+      </w:pPr>
+      <w:rPr>
+        <w:rFonts w:ascii="Courier New" w:hAnsi="Courier New" w:hint="default"/>
+      </w:rPr>
+    </w:lvl>
+    <w:lvl w:ilvl="8" w:tplc="04090005" w:tentative="1">
+      <w:start w:val="1"/>
+      <w:numFmt w:val="bullet"/>
+      <w:lvlText w:val=""/>
+      <w:lvlJc w:val="left"/>
+      <w:pPr>
+        <w:ind w:left="6480" w:hanging="360"/>
+      </w:pPr>
+      <w:rPr>
+        <w:rFonts w:ascii="Wingdings" w:hAnsi="Wingdings" w:hint="default"/>
+      </w:rPr>
+    </w:lvl>
+  </w:abstractNum>
+  <w:abstractNum w:abstractNumId="10">
     <w:nsid w:val="6FEB512D"/>
     <w:multiLevelType w:val="hybridMultilevel"/>
     <w:tmpl w:val="C95674DA"/>
@@ -1110,7 +2453,7 @@
       </w:rPr>
     </w:lvl>
   </w:abstractNum>
-  <w:abstractNum w:abstractNumId="5">
+  <w:abstractNum w:abstractNumId="11">
     <w:nsid w:val="777340C7"/>
     <w:multiLevelType w:val="hybridMultilevel"/>
     <w:tmpl w:val="860CF580"/>
@@ -1224,22 +2567,40 @@
     </w:lvl>
   </w:abstractNum>
   <w:num w:numId="1">
+    <w:abstractNumId w:val="10"/>
+  </w:num>
+  <w:num w:numId="2">
+    <w:abstractNumId w:val="2"/>
+  </w:num>
+  <w:num w:numId="3">
+    <w:abstractNumId w:val="11"/>
+  </w:num>
+  <w:num w:numId="4">
+    <w:abstractNumId w:val="6"/>
+  </w:num>
+  <w:num w:numId="5">
     <w:abstractNumId w:val="4"/>
   </w:num>
-  <w:num w:numId="2">
+  <w:num w:numId="6">
+    <w:abstractNumId w:val="5"/>
+  </w:num>
+  <w:num w:numId="7">
+    <w:abstractNumId w:val="7"/>
+  </w:num>
+  <w:num w:numId="8">
     <w:abstractNumId w:val="0"/>
   </w:num>
-  <w:num w:numId="3">
-    <w:abstractNumId w:val="5"/>
+  <w:num w:numId="9">
+    <w:abstractNumId w:val="8"/>
   </w:num>
-  <w:num w:numId="4">
-    <w:abstractNumId w:val="3"/>
-  </w:num>
-  <w:num w:numId="5">
+  <w:num w:numId="10">
     <w:abstractNumId w:val="1"/>
   </w:num>
-  <w:num w:numId="6">
-    <w:abstractNumId w:val="2"/>
+  <w:num w:numId="11">
+    <w:abstractNumId w:val="9"/>
+  </w:num>
+  <w:num w:numId="12">
+    <w:abstractNumId w:val="3"/>
   </w:num>
 </w:numbering>
 </file>
@@ -1436,6 +2797,26 @@
       <w:ind w:left="720"/>
       <w:contextualSpacing/>
     </w:pPr>
+  </w:style>
+  <w:style w:type="character" w:customStyle="1" w:styleId="apple-converted-space">
+    <w:name w:val="apple-converted-space"/>
+    <w:basedOn w:val="DefaultParagraphFont"/>
+    <w:rsid w:val="00FD1BA8"/>
+  </w:style>
+  <w:style w:type="character" w:styleId="Hyperlink">
+    <w:name w:val="Hyperlink"/>
+    <w:basedOn w:val="DefaultParagraphFont"/>
+    <w:uiPriority w:val="99"/>
+    <w:rsid w:val="00FD1BA8"/>
+    <w:rPr>
+      <w:color w:val="0000FF"/>
+      <w:u w:val="single"/>
+    </w:rPr>
+  </w:style>
+  <w:style w:type="character" w:customStyle="1" w:styleId="pre">
+    <w:name w:val="pre"/>
+    <w:basedOn w:val="DefaultParagraphFont"/>
+    <w:rsid w:val="00FD1BA8"/>
   </w:style>
 </w:styles>
 </file>

</xml_diff>

<commit_message>
last commit before demo day, removed some comments
</commit_message>
<xml_diff>
--- a/assests/Demo Day Script.docx
+++ b/assests/Demo Day Script.docx
@@ -42,6 +42,23 @@
       </w:r>
     </w:p>
     <w:p>
+      <w:r>
+        <w:t>This is DoulaHoop. I came up with the idea for this project before I started Hackbright, when I was training to become a doula, which is a person who provides non-medical care for women during childbirth.</w:t>
+      </w:r>
+      <w:r>
+        <w:t xml:space="preserve"> This app provides an online space for doulas and expec</w:t>
+      </w:r>
+      <w:r>
+        <w:t>tant parents to find each other.</w:t>
+      </w:r>
+    </w:p>
+    <w:p/>
+    <w:p>
+      <w:r>
+        <w:t xml:space="preserve">Location is a key factor in finding a doula, since she will have to be able to reach the mom quickly once labor starts, so I made the doula user database searchable by zipcode. </w:t>
+      </w:r>
+    </w:p>
+    <w:p>
       <w:pPr>
         <w:rPr>
           <w:u w:val="single"/>
@@ -106,13 +123,8 @@
           <w:numId w:val="1"/>
         </w:numPr>
       </w:pPr>
-      <w:proofErr w:type="gramStart"/>
-      <w:r>
-        <w:t>ideally</w:t>
-      </w:r>
-      <w:proofErr w:type="gramEnd"/>
-      <w:r>
-        <w:t xml:space="preserve"> each user would have a unique id</w:t>
+      <w:r>
+        <w:t>ideally each user would have a unique id</w:t>
       </w:r>
     </w:p>
     <w:p>
@@ -123,13 +135,8 @@
           <w:numId w:val="1"/>
         </w:numPr>
       </w:pPr>
-      <w:proofErr w:type="gramStart"/>
-      <w:r>
-        <w:t>unique</w:t>
-      </w:r>
-      <w:proofErr w:type="gramEnd"/>
-      <w:r>
-        <w:t xml:space="preserve"> user ids would enable me to use a single user database to query users</w:t>
+      <w:r>
+        <w:t>unique user ids would enable me to use a single user database to query users</w:t>
       </w:r>
     </w:p>
     <w:p>
@@ -140,13 +147,8 @@
           <w:numId w:val="1"/>
         </w:numPr>
       </w:pPr>
-      <w:proofErr w:type="gramStart"/>
-      <w:r>
-        <w:t>in</w:t>
-      </w:r>
-      <w:proofErr w:type="gramEnd"/>
-      <w:r>
-        <w:t xml:space="preserve"> python, I could use a User class that each user type would inherit from to control user id assignment</w:t>
+      <w:r>
+        <w:t>in python, I could use a User class that each user type would inherit from to control user id assignment</w:t>
       </w:r>
     </w:p>
     <w:p/>
@@ -166,13 +168,8 @@
           <w:numId w:val="2"/>
         </w:numPr>
       </w:pPr>
-      <w:proofErr w:type="gramStart"/>
-      <w:r>
-        <w:t>patients</w:t>
-      </w:r>
-      <w:proofErr w:type="gramEnd"/>
-      <w:r>
-        <w:t xml:space="preserve"> want privacy</w:t>
+      <w:r>
+        <w:t>patients want privacy</w:t>
       </w:r>
     </w:p>
     <w:p>
@@ -183,13 +180,8 @@
           <w:numId w:val="2"/>
         </w:numPr>
       </w:pPr>
-      <w:proofErr w:type="gramStart"/>
-      <w:r>
-        <w:t>they</w:t>
-      </w:r>
-      <w:proofErr w:type="gramEnd"/>
-      <w:r>
-        <w:t xml:space="preserve"> have different needs</w:t>
+      <w:r>
+        <w:t>they have different needs</w:t>
       </w:r>
     </w:p>
     <w:p>
@@ -200,13 +192,8 @@
           <w:numId w:val="2"/>
         </w:numPr>
       </w:pPr>
-      <w:proofErr w:type="gramStart"/>
-      <w:r>
-        <w:t>doulas</w:t>
-      </w:r>
-      <w:proofErr w:type="gramEnd"/>
-      <w:r>
-        <w:t xml:space="preserve"> are here to vendor a product</w:t>
+      <w:r>
+        <w:t>doulas are here to vendor a product</w:t>
       </w:r>
     </w:p>
     <w:p>
@@ -217,13 +204,8 @@
           <w:numId w:val="2"/>
         </w:numPr>
       </w:pPr>
-      <w:proofErr w:type="gramStart"/>
-      <w:r>
-        <w:t>patients</w:t>
-      </w:r>
-      <w:proofErr w:type="gramEnd"/>
-      <w:r>
-        <w:t xml:space="preserve"> are seeking a service</w:t>
+      <w:r>
+        <w:t>patients are seeking a service</w:t>
       </w:r>
     </w:p>
     <w:p>
@@ -234,13 +216,8 @@
           <w:numId w:val="2"/>
         </w:numPr>
       </w:pPr>
-      <w:proofErr w:type="gramStart"/>
-      <w:r>
-        <w:t>allows</w:t>
-      </w:r>
-      <w:proofErr w:type="gramEnd"/>
-      <w:r>
-        <w:t xml:space="preserve"> me to assign correct permissions</w:t>
+      <w:r>
+        <w:t>allows me to assign correct permissions</w:t>
       </w:r>
     </w:p>
     <w:p/>
@@ -317,13 +294,8 @@
           <w:numId w:val="3"/>
         </w:numPr>
       </w:pPr>
-      <w:proofErr w:type="gramStart"/>
-      <w:r>
-        <w:t>learning</w:t>
-      </w:r>
-      <w:proofErr w:type="gramEnd"/>
-      <w:r>
-        <w:t xml:space="preserve"> how to evaluate what a payload includes</w:t>
+      <w:r>
+        <w:t>learning how to evaluate what a payload includes</w:t>
       </w:r>
     </w:p>
     <w:p>
@@ -334,13 +306,8 @@
           <w:numId w:val="3"/>
         </w:numPr>
       </w:pPr>
-      <w:proofErr w:type="gramStart"/>
-      <w:r>
-        <w:t>learning</w:t>
-      </w:r>
-      <w:proofErr w:type="gramEnd"/>
-      <w:r>
-        <w:t xml:space="preserve"> how to set up test databases and test users</w:t>
+      <w:r>
+        <w:t>learning how to set up test databases and test users</w:t>
       </w:r>
     </w:p>
     <w:p/>
@@ -357,13 +324,8 @@
           <w:numId w:val="4"/>
         </w:numPr>
       </w:pPr>
-      <w:proofErr w:type="gramStart"/>
-      <w:r>
-        <w:t>web</w:t>
-      </w:r>
-      <w:proofErr w:type="gramEnd"/>
-      <w:r>
-        <w:t xml:space="preserve"> application design</w:t>
+      <w:r>
+        <w:t>web application design</w:t>
       </w:r>
     </w:p>
     <w:p>
@@ -374,13 +336,8 @@
           <w:numId w:val="4"/>
         </w:numPr>
       </w:pPr>
-      <w:proofErr w:type="gramStart"/>
-      <w:r>
-        <w:t>programming</w:t>
-      </w:r>
-      <w:proofErr w:type="gramEnd"/>
-      <w:r>
-        <w:t xml:space="preserve"> for business logic</w:t>
+      <w:r>
+        <w:t>programming for business logic</w:t>
       </w:r>
       <w:r>
         <w:t xml:space="preserve"> (creating user types, understanding relationships among users, optimizing for user experience)</w:t>
@@ -394,13 +351,8 @@
           <w:numId w:val="4"/>
         </w:numPr>
       </w:pPr>
-      <w:proofErr w:type="gramStart"/>
-      <w:r>
-        <w:t>leveraging</w:t>
-      </w:r>
-      <w:proofErr w:type="gramEnd"/>
-      <w:r>
-        <w:t xml:space="preserve"> background in statistics (MPH) for data engineering</w:t>
+      <w:r>
+        <w:t>leveraging background in statistics (MPH) for data engineering</w:t>
       </w:r>
     </w:p>
     <w:p>
@@ -411,27 +363,14 @@
           <w:numId w:val="4"/>
         </w:numPr>
       </w:pPr>
-      <w:proofErr w:type="gramStart"/>
-      <w:r>
-        <w:t>using</w:t>
-      </w:r>
-      <w:proofErr w:type="gramEnd"/>
-      <w:r>
-        <w:t xml:space="preserve"> python, ruby,  javascript; some interest in d3, data viz</w:t>
+      <w:r>
+        <w:t>using python, ruby,  javascript; some interest in d3, data viz</w:t>
       </w:r>
     </w:p>
     <w:p/>
     <w:p>
       <w:r>
-        <w:t xml:space="preserve">What do you wish you had known before you started this project? / </w:t>
-      </w:r>
-      <w:proofErr w:type="gramStart"/>
-      <w:r>
-        <w:t>what</w:t>
-      </w:r>
-      <w:proofErr w:type="gramEnd"/>
-      <w:r>
-        <w:t xml:space="preserve"> would do differently if you were to start over</w:t>
+        <w:t>What do you wish you had known before you started this project? / what would do differently if you were to start over</w:t>
       </w:r>
       <w:r>
         <w:t>?</w:t>
@@ -445,13 +384,8 @@
           <w:numId w:val="5"/>
         </w:numPr>
       </w:pPr>
-      <w:proofErr w:type="gramStart"/>
-      <w:r>
-        <w:t>database</w:t>
-      </w:r>
-      <w:proofErr w:type="gramEnd"/>
-      <w:r>
-        <w:t xml:space="preserve"> design</w:t>
+      <w:r>
+        <w:t>database design</w:t>
       </w:r>
     </w:p>
     <w:p>
@@ -462,13 +396,8 @@
           <w:numId w:val="5"/>
         </w:numPr>
       </w:pPr>
-      <w:proofErr w:type="gramStart"/>
-      <w:r>
-        <w:t>writing</w:t>
-      </w:r>
-      <w:proofErr w:type="gramEnd"/>
-      <w:r>
-        <w:t xml:space="preserve"> code for testing</w:t>
+      <w:r>
+        <w:t>writing code for testing</w:t>
       </w:r>
     </w:p>
     <w:p>
@@ -479,13 +408,8 @@
           <w:numId w:val="5"/>
         </w:numPr>
       </w:pPr>
-      <w:proofErr w:type="gramStart"/>
-      <w:r>
-        <w:t>maybe</w:t>
-      </w:r>
-      <w:proofErr w:type="gramEnd"/>
-      <w:r>
-        <w:t xml:space="preserve"> sketch out messaging tooling, calendar functionality, search based on preferences</w:t>
+      <w:r>
+        <w:t>maybe sketch out messaging tooling, calendar functionality, search based on preferences</w:t>
       </w:r>
     </w:p>
     <w:p/>
@@ -502,13 +426,8 @@
           <w:numId w:val="6"/>
         </w:numPr>
       </w:pPr>
-      <w:proofErr w:type="gramStart"/>
-      <w:r>
-        <w:t>increased</w:t>
-      </w:r>
-      <w:proofErr w:type="gramEnd"/>
-      <w:r>
-        <w:t xml:space="preserve"> security</w:t>
+      <w:r>
+        <w:t>increased security</w:t>
       </w:r>
     </w:p>
     <w:p>
@@ -519,13 +438,8 @@
           <w:numId w:val="6"/>
         </w:numPr>
       </w:pPr>
-      <w:proofErr w:type="gramStart"/>
-      <w:r>
-        <w:t>messaging</w:t>
-      </w:r>
-      <w:proofErr w:type="gramEnd"/>
-      <w:r>
-        <w:t xml:space="preserve"> (secure)</w:t>
+      <w:r>
+        <w:t>messaging (secure)</w:t>
       </w:r>
     </w:p>
     <w:p>
@@ -536,11 +450,9 @@
           <w:numId w:val="6"/>
         </w:numPr>
       </w:pPr>
-      <w:proofErr w:type="gramStart"/>
       <w:r>
         <w:t>calendar</w:t>
       </w:r>
-      <w:proofErr w:type="gramEnd"/>
     </w:p>
     <w:p>
       <w:pPr>
@@ -550,13 +462,8 @@
           <w:numId w:val="6"/>
         </w:numPr>
       </w:pPr>
-      <w:proofErr w:type="gramStart"/>
-      <w:r>
-        <w:t>more</w:t>
-      </w:r>
-      <w:proofErr w:type="gramEnd"/>
-      <w:r>
-        <w:t xml:space="preserve"> testing</w:t>
+      <w:r>
+        <w:t>more testing</w:t>
       </w:r>
     </w:p>
     <w:p>
@@ -567,13 +474,8 @@
           <w:numId w:val="6"/>
         </w:numPr>
       </w:pPr>
-      <w:proofErr w:type="gramStart"/>
-      <w:r>
-        <w:t>postgres</w:t>
-      </w:r>
-      <w:proofErr w:type="gramEnd"/>
-      <w:r>
-        <w:t xml:space="preserve"> database/deploy to Heroku</w:t>
+      <w:r>
+        <w:t>postgres database/deploy to Heroku</w:t>
       </w:r>
     </w:p>
     <w:p>
@@ -584,13 +486,8 @@
           <w:numId w:val="6"/>
         </w:numPr>
       </w:pPr>
-      <w:proofErr w:type="gramStart"/>
-      <w:r>
-        <w:t>increased</w:t>
-      </w:r>
-      <w:proofErr w:type="gramEnd"/>
-      <w:r>
-        <w:t xml:space="preserve"> search capability</w:t>
+      <w:r>
+        <w:t>increased search capability</w:t>
       </w:r>
     </w:p>
     <w:p>
@@ -601,13 +498,8 @@
           <w:numId w:val="6"/>
         </w:numPr>
       </w:pPr>
-      <w:proofErr w:type="gramStart"/>
-      <w:r>
-        <w:t>see</w:t>
-      </w:r>
-      <w:proofErr w:type="gramEnd"/>
-      <w:r>
-        <w:t xml:space="preserve"> above</w:t>
+      <w:r>
+        <w:t>see above</w:t>
       </w:r>
     </w:p>
     <w:p/>
@@ -628,32 +520,16 @@
           <w:b/>
         </w:rPr>
       </w:pPr>
-      <w:proofErr w:type="gramStart"/>
       <w:r>
         <w:rPr>
           <w:b/>
         </w:rPr>
-        <w:t>x</w:t>
-      </w:r>
-      <w:proofErr w:type="gramEnd"/>
-      <w:r>
-        <w:rPr>
-          <w:b/>
-        </w:rPr>
-        <w:t>-editable</w:t>
-      </w:r>
-    </w:p>
-    <w:p>
-      <w:r>
-        <w:t>&lt;</w:t>
-      </w:r>
-      <w:proofErr w:type="gramStart"/>
-      <w:r>
-        <w:t>a</w:t>
-      </w:r>
-      <w:proofErr w:type="gramEnd"/>
-      <w:r>
-        <w:t xml:space="preserve"> href="#" class="editable" data-type="text" data-pk="{{ doula.id }}" data-name="firstname" data-original-title title data-url="/doula_edit" data-title="Enter your first name"&gt;</w:t>
+        <w:t>x-editable</w:t>
+      </w:r>
+    </w:p>
+    <w:p>
+      <w:r>
+        <w:t>&lt;a href="#" class="editable" data-type="text" data-pk="{{ doula.id }}" data-name="firstname" data-original-title title data-url="/doula_edit" data-title="Enter your first name"&gt;</w:t>
       </w:r>
     </w:p>
     <w:p>
@@ -664,13 +540,8 @@
           <w:numId w:val="8"/>
         </w:numPr>
       </w:pPr>
-      <w:proofErr w:type="gramStart"/>
-      <w:r>
-        <w:t>put</w:t>
-      </w:r>
-      <w:proofErr w:type="gramEnd"/>
-      <w:r>
-        <w:t xml:space="preserve"> an &lt;a&gt; tag around the item that you want to be editable</w:t>
+      <w:r>
+        <w:t>put an &lt;a&gt; tag around the item that you want to be editable</w:t>
       </w:r>
     </w:p>
     <w:p>
@@ -681,13 +552,8 @@
           <w:numId w:val="8"/>
         </w:numPr>
       </w:pPr>
-      <w:proofErr w:type="gramStart"/>
-      <w:r>
-        <w:t>when</w:t>
-      </w:r>
-      <w:proofErr w:type="gramEnd"/>
-      <w:r>
-        <w:t xml:space="preserve"> it is clicked, it will send all of the data listed in the tag to the appropriate app route (</w:t>
+      <w:r>
+        <w:t>when it is clicked, it will send all of the data listed in the tag to the appropriate app route (</w:t>
       </w:r>
       <w:r>
         <w:t>/</w:t>
@@ -704,13 +570,8 @@
           <w:numId w:val="8"/>
         </w:numPr>
       </w:pPr>
-      <w:proofErr w:type="gramStart"/>
-      <w:r>
-        <w:t>based</w:t>
-      </w:r>
-      <w:proofErr w:type="gramEnd"/>
-      <w:r>
-        <w:t xml:space="preserve"> on the NAME (”field”) that gets passed, and the VALUE (what will replace the old value for that attribute), controller will change that information in the database and then commit it.</w:t>
+      <w:r>
+        <w:t>based on the NAME (”field”) that gets passed, and the VALUE (what will replace the old value for that attribute), controller will change that information in the database and then commit it.</w:t>
       </w:r>
     </w:p>
     <w:p>
@@ -730,15 +591,7 @@
         <w:ind w:left="1440"/>
       </w:pPr>
       <w:r>
-        <w:t>$('#</w:t>
-      </w:r>
-      <w:proofErr w:type="gramStart"/>
-      <w:r>
-        <w:t>enable'</w:t>
-      </w:r>
-      <w:proofErr w:type="gramEnd"/>
-      <w:r>
-        <w:t>).click(function() {</w:t>
+        <w:t>$('#enable').click(function() {</w:t>
       </w:r>
     </w:p>
     <w:p>
@@ -746,15 +599,7 @@
         <w:ind w:left="1440"/>
       </w:pPr>
       <w:r>
-        <w:t xml:space="preserve">            $('</w:t>
-      </w:r>
-      <w:proofErr w:type="gramStart"/>
-      <w:r>
-        <w:t>.editable'</w:t>
-      </w:r>
-      <w:proofErr w:type="gramEnd"/>
-      <w:r>
-        <w:t>).editable('toggleDisabled');</w:t>
+        <w:t xml:space="preserve">            $('.editable').editable('toggleDisabled');</w:t>
       </w:r>
     </w:p>
     <w:p>
@@ -823,13 +668,8 @@
           <w:numId w:val="8"/>
         </w:numPr>
       </w:pPr>
-      <w:proofErr w:type="gramStart"/>
-      <w:r>
-        <w:t>works</w:t>
-      </w:r>
-      <w:proofErr w:type="gramEnd"/>
-      <w:r>
-        <w:t xml:space="preserve"> with python and Jinja for templating</w:t>
+      <w:r>
+        <w:t>works with python and Jinja for templating</w:t>
       </w:r>
     </w:p>
     <w:p>
@@ -886,13 +726,8 @@
           <w:numId w:val="9"/>
         </w:numPr>
       </w:pPr>
-      <w:proofErr w:type="gramStart"/>
-      <w:r>
-        <w:t>did</w:t>
-      </w:r>
-      <w:proofErr w:type="gramEnd"/>
-      <w:r>
-        <w:t xml:space="preserve"> unit-testing of specific methods (required refactoring my code)</w:t>
+      <w:r>
+        <w:t>did unit-testing of specific methods (required refactoring my code)</w:t>
       </w:r>
     </w:p>
     <w:p>
@@ -903,13 +738,8 @@
           <w:numId w:val="9"/>
         </w:numPr>
       </w:pPr>
-      <w:proofErr w:type="gramStart"/>
-      <w:r>
-        <w:t>used</w:t>
-      </w:r>
-      <w:proofErr w:type="gramEnd"/>
-      <w:r>
-        <w:t xml:space="preserve"> it as well to set up a test-client to test the flask performance, serve an HTTP request, and make sure everything that is expected to be in it is actually in it.</w:t>
+      <w:r>
+        <w:t>used it as well to set up a test-client to test the flask performance, serve an HTTP request, and make sure everything that is expected to be in it is actually in it.</w:t>
       </w:r>
     </w:p>
     <w:p/>
@@ -929,13 +759,8 @@
           <w:numId w:val="11"/>
         </w:numPr>
       </w:pPr>
-      <w:proofErr w:type="gramStart"/>
-      <w:r>
-        <w:t>used</w:t>
-      </w:r>
-      <w:proofErr w:type="gramEnd"/>
-      <w:r>
-        <w:t xml:space="preserve"> for parsing HTML in Python</w:t>
+      <w:r>
+        <w:t>used for parsing HTML in Python</w:t>
       </w:r>
     </w:p>
     <w:p>
@@ -961,13 +786,8 @@
           <w:numId w:val="11"/>
         </w:numPr>
       </w:pPr>
-      <w:proofErr w:type="gramStart"/>
-      <w:r>
-        <w:t>like</w:t>
-      </w:r>
-      <w:proofErr w:type="gramEnd"/>
-      <w:r>
-        <w:t xml:space="preserve"> jQuer</w:t>
+      <w:r>
+        <w:t>like jQuer</w:t>
       </w:r>
       <w:r>
         <w:t>y, it searches for identifiers to isolate items in the page</w:t>
@@ -1007,7 +827,6 @@
           <w:b/>
         </w:rPr>
       </w:pPr>
-      <w:proofErr w:type="gramStart"/>
       <w:r>
         <w:rPr>
           <w:b/>
@@ -1018,14 +837,7 @@
         <w:rPr>
           <w:b/>
         </w:rPr>
-        <w:t>d</w:t>
-      </w:r>
-      <w:proofErr w:type="gramEnd"/>
-      <w:r>
-        <w:rPr>
-          <w:b/>
-        </w:rPr>
-        <w:t xml:space="preserve"> session</w:t>
+        <w:t>d session</w:t>
       </w:r>
     </w:p>
     <w:p>
@@ -1048,15 +860,7 @@
         </w:r>
       </w:hyperlink>
       <w:r>
-        <w:t xml:space="preserve"> establishes all conversations with the database and represents a “holding zone” for all the </w:t>
-      </w:r>
-      <w:proofErr w:type="gramStart"/>
-      <w:r>
-        <w:t>objects which</w:t>
-      </w:r>
-      <w:proofErr w:type="gramEnd"/>
-      <w:r>
-        <w:t xml:space="preserve"> you’ve loaded or associated with it during its lifespan. It provides the entrypoint to acquire a </w:t>
+        <w:t> establishes all conversations with the database and represents a “holding zone” for all the objects which you’ve loaded or associated with it during its lifespan. It provides the entrypoint to acquire a </w:t>
       </w:r>
       <w:hyperlink r:id="rId6" w:anchor="sqlalchemy.orm.query.Query" w:history="1">
         <w:r>
@@ -1142,13 +946,7 @@
       </w:r>
       <w:hyperlink r:id="rId13" w:history="1">
         <w:r>
-          <w:t>Python pr</w:t>
-        </w:r>
-        <w:r>
-          <w:t>o</w:t>
-        </w:r>
-        <w:r>
-          <w:t>gramming language</w:t>
+          <w:t>Python programming language</w:t>
         </w:r>
       </w:hyperlink>
       <w:r>
@@ -1163,13 +961,8 @@
           <w:numId w:val="7"/>
         </w:numPr>
       </w:pPr>
-      <w:proofErr w:type="gramStart"/>
-      <w:r>
-        <w:t>allows</w:t>
-      </w:r>
-      <w:proofErr w:type="gramEnd"/>
-      <w:r>
-        <w:t xml:space="preserve"> me to create tables as user classes (with Base as the object type),</w:t>
+      <w:r>
+        <w:t>allows me to create tables as user classes (with Base as the object type),</w:t>
       </w:r>
     </w:p>
     <w:p>

</xml_diff>